<commit_message>
Added group number in the title
</commit_message>
<xml_diff>
--- a/Labo5_Rapport.docx
+++ b/Labo5_Rapport.docx
@@ -30,6 +30,9 @@
       </w:pPr>
       <w:r>
         <w:t>Classe C</w:t>
+      </w:r>
+      <w:r>
+        <w:t xml:space="preserve"> – groupe F</w:t>
       </w:r>
     </w:p>
     <w:p/>
@@ -247,15 +250,13 @@
         <w:jc w:val="both"/>
       </w:pPr>
       <w:r>
-        <w:t xml:space="preserve">Nous avons conçu nos tests unitaires avec JUnit et Maven. Pour les exécuter, il faut posséder le </w:t>
-      </w:r>
-      <w:proofErr w:type="spellStart"/>
-      <w:r>
-        <w:t>ficher</w:t>
-      </w:r>
-      <w:proofErr w:type="spellEnd"/>
-      <w:r>
-        <w:t xml:space="preserve"> pom.xml et à son emplacement exécuter la commande « </w:t>
+        <w:t>Nous avons conçu nos tests unitaires avec JUnit et Maven. Pour les exécuter, il faut posséder le fich</w:t>
+      </w:r>
+      <w:r>
+        <w:t>i</w:t>
+      </w:r>
+      <w:r>
+        <w:t>er pom.xml et à son emplacement exécuter la commande « </w:t>
       </w:r>
       <w:proofErr w:type="spellStart"/>
       <w:r>
@@ -384,6 +385,9 @@
     </w:p>
     <w:p>
       <w:r>
+        <w:rPr>
+          <w:noProof/>
+        </w:rPr>
         <w:drawing>
           <wp:anchor distT="0" distB="0" distL="114300" distR="114300" simplePos="0" relativeHeight="251658240" behindDoc="0" locked="0" layoutInCell="1" allowOverlap="1" wp14:anchorId="43CB9F09" wp14:editId="7366E5E9">
             <wp:simplePos x="0" y="0"/>
@@ -3738,6 +3742,7 @@
     <w:rsid w:val="005D5EAB"/>
     <w:rsid w:val="00684F81"/>
     <w:rsid w:val="00693B4D"/>
+    <w:rsid w:val="007E10B5"/>
     <w:rsid w:val="009D0AE4"/>
     <w:rsid w:val="009D48F9"/>
     <w:rsid w:val="00AB14D6"/>

</xml_diff>